<commit_message>
Committing nested array json
</commit_message>
<xml_diff>
--- a/ADD-DeletePlaceAPIs (1).docx
+++ b/ADD-DeletePlaceAPIs (1).docx
@@ -5,6 +5,1044 @@
     <w:p>
       <w:pPr>
         <w:shd w:val="clear" w:color="auto" w:fill="FFFFFF"/>
+        <w:spacing w:line="240" w:lineRule="auto"/>
+        <w:rPr>
+          <w:rFonts w:ascii="Segoe UI" w:eastAsia="Times New Roman" w:hAnsi="Segoe UI" w:cs="Segoe UI"/>
+          <w:color w:val="29303B"/>
+          <w:sz w:val="54"/>
+          <w:szCs w:val="54"/>
+          <w:lang w:val="en-IN" w:eastAsia="en-IN"/>
+        </w:rPr>
+      </w:pPr>
+      <w:proofErr w:type="spellStart"/>
+      <w:r>
+        <w:rPr>
+          <w:rFonts w:ascii="Segoe UI" w:eastAsia="Times New Roman" w:hAnsi="Segoe UI" w:cs="Segoe UI"/>
+          <w:color w:val="29303B"/>
+          <w:sz w:val="54"/>
+          <w:szCs w:val="54"/>
+          <w:lang w:val="en-IN" w:eastAsia="en-IN"/>
+        </w:rPr>
+        <w:t>Json</w:t>
+      </w:r>
+      <w:proofErr w:type="spellEnd"/>
+      <w:r>
+        <w:rPr>
+          <w:rFonts w:ascii="Segoe UI" w:eastAsia="Times New Roman" w:hAnsi="Segoe UI" w:cs="Segoe UI"/>
+          <w:color w:val="29303B"/>
+          <w:sz w:val="54"/>
+          <w:szCs w:val="54"/>
+          <w:lang w:val="en-IN" w:eastAsia="en-IN"/>
+        </w:rPr>
+        <w:t xml:space="preserve"> used in this Section with Queries to solve</w:t>
+      </w:r>
+    </w:p>
+    <w:p>
+      <w:pPr>
+        <w:shd w:val="clear" w:color="auto" w:fill="FFFFFF"/>
+        <w:spacing w:after="300" w:line="240" w:lineRule="auto"/>
+        <w:rPr>
+          <w:rFonts w:ascii="Segoe UI" w:eastAsia="Times New Roman" w:hAnsi="Segoe UI" w:cs="Segoe UI"/>
+          <w:color w:val="29303B"/>
+          <w:sz w:val="27"/>
+          <w:szCs w:val="27"/>
+          <w:lang w:val="en-IN" w:eastAsia="en-IN"/>
+        </w:rPr>
+      </w:pPr>
+      <w:r>
+        <w:rPr>
+          <w:rFonts w:ascii="Segoe UI" w:eastAsia="Times New Roman" w:hAnsi="Segoe UI" w:cs="Segoe UI"/>
+          <w:color w:val="29303B"/>
+          <w:sz w:val="27"/>
+          <w:szCs w:val="27"/>
+          <w:lang w:val="en-IN" w:eastAsia="en-IN"/>
+        </w:rPr>
+        <w:t>{</w:t>
+      </w:r>
+    </w:p>
+    <w:p>
+      <w:pPr>
+        <w:shd w:val="clear" w:color="auto" w:fill="FFFFFF"/>
+        <w:spacing w:after="300" w:line="240" w:lineRule="auto"/>
+        <w:rPr>
+          <w:rFonts w:ascii="Segoe UI" w:eastAsia="Times New Roman" w:hAnsi="Segoe UI" w:cs="Segoe UI"/>
+          <w:color w:val="29303B"/>
+          <w:sz w:val="27"/>
+          <w:szCs w:val="27"/>
+          <w:lang w:val="en-IN" w:eastAsia="en-IN"/>
+        </w:rPr>
+      </w:pPr>
+      <w:r>
+        <w:rPr>
+          <w:rFonts w:ascii="Segoe UI" w:eastAsia="Times New Roman" w:hAnsi="Segoe UI" w:cs="Segoe UI"/>
+          <w:color w:val="29303B"/>
+          <w:sz w:val="27"/>
+          <w:szCs w:val="27"/>
+          <w:lang w:val="en-IN" w:eastAsia="en-IN"/>
+        </w:rPr>
+        <w:t>"</w:t>
+      </w:r>
+      <w:proofErr w:type="gramStart"/>
+      <w:r>
+        <w:rPr>
+          <w:rFonts w:ascii="Segoe UI" w:eastAsia="Times New Roman" w:hAnsi="Segoe UI" w:cs="Segoe UI"/>
+          <w:color w:val="29303B"/>
+          <w:sz w:val="27"/>
+          <w:szCs w:val="27"/>
+          <w:lang w:val="en-IN" w:eastAsia="en-IN"/>
+        </w:rPr>
+        <w:t>dashboard</w:t>
+      </w:r>
+      <w:proofErr w:type="gramEnd"/>
+      <w:r>
+        <w:rPr>
+          <w:rFonts w:ascii="Segoe UI" w:eastAsia="Times New Roman" w:hAnsi="Segoe UI" w:cs="Segoe UI"/>
+          <w:color w:val="29303B"/>
+          <w:sz w:val="27"/>
+          <w:szCs w:val="27"/>
+          <w:lang w:val="en-IN" w:eastAsia="en-IN"/>
+        </w:rPr>
+        <w:t>": {</w:t>
+      </w:r>
+    </w:p>
+    <w:p>
+      <w:pPr>
+        <w:shd w:val="clear" w:color="auto" w:fill="FFFFFF"/>
+        <w:spacing w:after="300" w:line="240" w:lineRule="auto"/>
+        <w:rPr>
+          <w:rFonts w:ascii="Segoe UI" w:eastAsia="Times New Roman" w:hAnsi="Segoe UI" w:cs="Segoe UI"/>
+          <w:color w:val="29303B"/>
+          <w:sz w:val="27"/>
+          <w:szCs w:val="27"/>
+          <w:lang w:val="en-IN" w:eastAsia="en-IN"/>
+        </w:rPr>
+      </w:pPr>
+      <w:r>
+        <w:rPr>
+          <w:rFonts w:ascii="Segoe UI" w:eastAsia="Times New Roman" w:hAnsi="Segoe UI" w:cs="Segoe UI"/>
+          <w:color w:val="29303B"/>
+          <w:sz w:val="27"/>
+          <w:szCs w:val="27"/>
+          <w:lang w:val="en-IN" w:eastAsia="en-IN"/>
+        </w:rPr>
+        <w:t>"</w:t>
+      </w:r>
+      <w:proofErr w:type="spellStart"/>
+      <w:proofErr w:type="gramStart"/>
+      <w:r>
+        <w:rPr>
+          <w:rFonts w:ascii="Segoe UI" w:eastAsia="Times New Roman" w:hAnsi="Segoe UI" w:cs="Segoe UI"/>
+          <w:color w:val="29303B"/>
+          <w:sz w:val="27"/>
+          <w:szCs w:val="27"/>
+          <w:lang w:val="en-IN" w:eastAsia="en-IN"/>
+        </w:rPr>
+        <w:t>purchaseAmount</w:t>
+      </w:r>
+      <w:proofErr w:type="spellEnd"/>
+      <w:proofErr w:type="gramEnd"/>
+      <w:r>
+        <w:rPr>
+          <w:rFonts w:ascii="Segoe UI" w:eastAsia="Times New Roman" w:hAnsi="Segoe UI" w:cs="Segoe UI"/>
+          <w:color w:val="29303B"/>
+          <w:sz w:val="27"/>
+          <w:szCs w:val="27"/>
+          <w:lang w:val="en-IN" w:eastAsia="en-IN"/>
+        </w:rPr>
+        <w:t>": 910,</w:t>
+      </w:r>
+    </w:p>
+    <w:p>
+      <w:pPr>
+        <w:shd w:val="clear" w:color="auto" w:fill="FFFFFF"/>
+        <w:spacing w:after="300" w:line="240" w:lineRule="auto"/>
+        <w:rPr>
+          <w:rFonts w:ascii="Segoe UI" w:eastAsia="Times New Roman" w:hAnsi="Segoe UI" w:cs="Segoe UI"/>
+          <w:color w:val="29303B"/>
+          <w:sz w:val="27"/>
+          <w:szCs w:val="27"/>
+          <w:lang w:val="en-IN" w:eastAsia="en-IN"/>
+        </w:rPr>
+      </w:pPr>
+      <w:r>
+        <w:rPr>
+          <w:rFonts w:ascii="Segoe UI" w:eastAsia="Times New Roman" w:hAnsi="Segoe UI" w:cs="Segoe UI"/>
+          <w:color w:val="29303B"/>
+          <w:sz w:val="27"/>
+          <w:szCs w:val="27"/>
+          <w:lang w:val="en-IN" w:eastAsia="en-IN"/>
+        </w:rPr>
+        <w:t>"</w:t>
+      </w:r>
+      <w:proofErr w:type="gramStart"/>
+      <w:r>
+        <w:rPr>
+          <w:rFonts w:ascii="Segoe UI" w:eastAsia="Times New Roman" w:hAnsi="Segoe UI" w:cs="Segoe UI"/>
+          <w:color w:val="29303B"/>
+          <w:sz w:val="27"/>
+          <w:szCs w:val="27"/>
+          <w:lang w:val="en-IN" w:eastAsia="en-IN"/>
+        </w:rPr>
+        <w:t>website</w:t>
+      </w:r>
+      <w:proofErr w:type="gramEnd"/>
+      <w:r>
+        <w:rPr>
+          <w:rFonts w:ascii="Segoe UI" w:eastAsia="Times New Roman" w:hAnsi="Segoe UI" w:cs="Segoe UI"/>
+          <w:color w:val="29303B"/>
+          <w:sz w:val="27"/>
+          <w:szCs w:val="27"/>
+          <w:lang w:val="en-IN" w:eastAsia="en-IN"/>
+        </w:rPr>
+        <w:t>": "rahulshettyacademy.com"</w:t>
+      </w:r>
+    </w:p>
+    <w:p>
+      <w:pPr>
+        <w:shd w:val="clear" w:color="auto" w:fill="FFFFFF"/>
+        <w:spacing w:after="300" w:line="240" w:lineRule="auto"/>
+        <w:rPr>
+          <w:rFonts w:ascii="Segoe UI" w:eastAsia="Times New Roman" w:hAnsi="Segoe UI" w:cs="Segoe UI"/>
+          <w:color w:val="29303B"/>
+          <w:sz w:val="27"/>
+          <w:szCs w:val="27"/>
+          <w:lang w:val="en-IN" w:eastAsia="en-IN"/>
+        </w:rPr>
+      </w:pPr>
+      <w:r>
+        <w:rPr>
+          <w:rFonts w:ascii="Segoe UI" w:eastAsia="Times New Roman" w:hAnsi="Segoe UI" w:cs="Segoe UI"/>
+          <w:color w:val="29303B"/>
+          <w:sz w:val="27"/>
+          <w:szCs w:val="27"/>
+          <w:lang w:val="en-IN" w:eastAsia="en-IN"/>
+        </w:rPr>
+        <w:t>},</w:t>
+      </w:r>
+    </w:p>
+    <w:p>
+      <w:pPr>
+        <w:shd w:val="clear" w:color="auto" w:fill="FFFFFF"/>
+        <w:spacing w:after="300" w:line="240" w:lineRule="auto"/>
+        <w:rPr>
+          <w:rFonts w:ascii="Segoe UI" w:eastAsia="Times New Roman" w:hAnsi="Segoe UI" w:cs="Segoe UI"/>
+          <w:color w:val="29303B"/>
+          <w:sz w:val="27"/>
+          <w:szCs w:val="27"/>
+          <w:lang w:val="en-IN" w:eastAsia="en-IN"/>
+        </w:rPr>
+      </w:pPr>
+      <w:r>
+        <w:rPr>
+          <w:rFonts w:ascii="Segoe UI" w:eastAsia="Times New Roman" w:hAnsi="Segoe UI" w:cs="Segoe UI"/>
+          <w:color w:val="29303B"/>
+          <w:sz w:val="27"/>
+          <w:szCs w:val="27"/>
+          <w:lang w:val="en-IN" w:eastAsia="en-IN"/>
+        </w:rPr>
+        <w:t>"</w:t>
+      </w:r>
+      <w:proofErr w:type="gramStart"/>
+      <w:r>
+        <w:rPr>
+          <w:rFonts w:ascii="Segoe UI" w:eastAsia="Times New Roman" w:hAnsi="Segoe UI" w:cs="Segoe UI"/>
+          <w:color w:val="29303B"/>
+          <w:sz w:val="27"/>
+          <w:szCs w:val="27"/>
+          <w:lang w:val="en-IN" w:eastAsia="en-IN"/>
+        </w:rPr>
+        <w:t>courses</w:t>
+      </w:r>
+      <w:proofErr w:type="gramEnd"/>
+      <w:r>
+        <w:rPr>
+          <w:rFonts w:ascii="Segoe UI" w:eastAsia="Times New Roman" w:hAnsi="Segoe UI" w:cs="Segoe UI"/>
+          <w:color w:val="29303B"/>
+          <w:sz w:val="27"/>
+          <w:szCs w:val="27"/>
+          <w:lang w:val="en-IN" w:eastAsia="en-IN"/>
+        </w:rPr>
+        <w:t>": [</w:t>
+      </w:r>
+    </w:p>
+    <w:p>
+      <w:pPr>
+        <w:shd w:val="clear" w:color="auto" w:fill="FFFFFF"/>
+        <w:spacing w:after="300" w:line="240" w:lineRule="auto"/>
+        <w:rPr>
+          <w:rFonts w:ascii="Segoe UI" w:eastAsia="Times New Roman" w:hAnsi="Segoe UI" w:cs="Segoe UI"/>
+          <w:color w:val="29303B"/>
+          <w:sz w:val="27"/>
+          <w:szCs w:val="27"/>
+          <w:lang w:val="en-IN" w:eastAsia="en-IN"/>
+        </w:rPr>
+      </w:pPr>
+      <w:r>
+        <w:rPr>
+          <w:rFonts w:ascii="Segoe UI" w:eastAsia="Times New Roman" w:hAnsi="Segoe UI" w:cs="Segoe UI"/>
+          <w:color w:val="29303B"/>
+          <w:sz w:val="27"/>
+          <w:szCs w:val="27"/>
+          <w:lang w:val="en-IN" w:eastAsia="en-IN"/>
+        </w:rPr>
+        <w:t>{</w:t>
+      </w:r>
+    </w:p>
+    <w:p>
+      <w:pPr>
+        <w:shd w:val="clear" w:color="auto" w:fill="FFFFFF"/>
+        <w:spacing w:after="300" w:line="240" w:lineRule="auto"/>
+        <w:rPr>
+          <w:rFonts w:ascii="Segoe UI" w:eastAsia="Times New Roman" w:hAnsi="Segoe UI" w:cs="Segoe UI"/>
+          <w:color w:val="29303B"/>
+          <w:sz w:val="27"/>
+          <w:szCs w:val="27"/>
+          <w:lang w:val="en-IN" w:eastAsia="en-IN"/>
+        </w:rPr>
+      </w:pPr>
+      <w:r>
+        <w:rPr>
+          <w:rFonts w:ascii="Segoe UI" w:eastAsia="Times New Roman" w:hAnsi="Segoe UI" w:cs="Segoe UI"/>
+          <w:color w:val="29303B"/>
+          <w:sz w:val="27"/>
+          <w:szCs w:val="27"/>
+          <w:lang w:val="en-IN" w:eastAsia="en-IN"/>
+        </w:rPr>
+        <w:t>"</w:t>
+      </w:r>
+      <w:proofErr w:type="gramStart"/>
+      <w:r>
+        <w:rPr>
+          <w:rFonts w:ascii="Segoe UI" w:eastAsia="Times New Roman" w:hAnsi="Segoe UI" w:cs="Segoe UI"/>
+          <w:color w:val="29303B"/>
+          <w:sz w:val="27"/>
+          <w:szCs w:val="27"/>
+          <w:lang w:val="en-IN" w:eastAsia="en-IN"/>
+        </w:rPr>
+        <w:t>title</w:t>
+      </w:r>
+      <w:proofErr w:type="gramEnd"/>
+      <w:r>
+        <w:rPr>
+          <w:rFonts w:ascii="Segoe UI" w:eastAsia="Times New Roman" w:hAnsi="Segoe UI" w:cs="Segoe UI"/>
+          <w:color w:val="29303B"/>
+          <w:sz w:val="27"/>
+          <w:szCs w:val="27"/>
+          <w:lang w:val="en-IN" w:eastAsia="en-IN"/>
+        </w:rPr>
+        <w:t>": "Selenium Python",</w:t>
+      </w:r>
+    </w:p>
+    <w:p>
+      <w:pPr>
+        <w:shd w:val="clear" w:color="auto" w:fill="FFFFFF"/>
+        <w:spacing w:after="300" w:line="240" w:lineRule="auto"/>
+        <w:rPr>
+          <w:rFonts w:ascii="Segoe UI" w:eastAsia="Times New Roman" w:hAnsi="Segoe UI" w:cs="Segoe UI"/>
+          <w:color w:val="29303B"/>
+          <w:sz w:val="27"/>
+          <w:szCs w:val="27"/>
+          <w:lang w:val="en-IN" w:eastAsia="en-IN"/>
+        </w:rPr>
+      </w:pPr>
+      <w:r>
+        <w:rPr>
+          <w:rFonts w:ascii="Segoe UI" w:eastAsia="Times New Roman" w:hAnsi="Segoe UI" w:cs="Segoe UI"/>
+          <w:color w:val="29303B"/>
+          <w:sz w:val="27"/>
+          <w:szCs w:val="27"/>
+          <w:lang w:val="en-IN" w:eastAsia="en-IN"/>
+        </w:rPr>
+        <w:t>"</w:t>
+      </w:r>
+      <w:proofErr w:type="gramStart"/>
+      <w:r>
+        <w:rPr>
+          <w:rFonts w:ascii="Segoe UI" w:eastAsia="Times New Roman" w:hAnsi="Segoe UI" w:cs="Segoe UI"/>
+          <w:color w:val="29303B"/>
+          <w:sz w:val="27"/>
+          <w:szCs w:val="27"/>
+          <w:lang w:val="en-IN" w:eastAsia="en-IN"/>
+        </w:rPr>
+        <w:t>price</w:t>
+      </w:r>
+      <w:proofErr w:type="gramEnd"/>
+      <w:r>
+        <w:rPr>
+          <w:rFonts w:ascii="Segoe UI" w:eastAsia="Times New Roman" w:hAnsi="Segoe UI" w:cs="Segoe UI"/>
+          <w:color w:val="29303B"/>
+          <w:sz w:val="27"/>
+          <w:szCs w:val="27"/>
+          <w:lang w:val="en-IN" w:eastAsia="en-IN"/>
+        </w:rPr>
+        <w:t>": 50,</w:t>
+      </w:r>
+    </w:p>
+    <w:p>
+      <w:pPr>
+        <w:shd w:val="clear" w:color="auto" w:fill="FFFFFF"/>
+        <w:spacing w:after="300" w:line="240" w:lineRule="auto"/>
+        <w:rPr>
+          <w:rFonts w:ascii="Segoe UI" w:eastAsia="Times New Roman" w:hAnsi="Segoe UI" w:cs="Segoe UI"/>
+          <w:color w:val="29303B"/>
+          <w:sz w:val="27"/>
+          <w:szCs w:val="27"/>
+          <w:lang w:val="en-IN" w:eastAsia="en-IN"/>
+        </w:rPr>
+      </w:pPr>
+      <w:r>
+        <w:rPr>
+          <w:rFonts w:ascii="Segoe UI" w:eastAsia="Times New Roman" w:hAnsi="Segoe UI" w:cs="Segoe UI"/>
+          <w:color w:val="29303B"/>
+          <w:sz w:val="27"/>
+          <w:szCs w:val="27"/>
+          <w:lang w:val="en-IN" w:eastAsia="en-IN"/>
+        </w:rPr>
+        <w:t>"</w:t>
+      </w:r>
+      <w:proofErr w:type="gramStart"/>
+      <w:r>
+        <w:rPr>
+          <w:rFonts w:ascii="Segoe UI" w:eastAsia="Times New Roman" w:hAnsi="Segoe UI" w:cs="Segoe UI"/>
+          <w:color w:val="29303B"/>
+          <w:sz w:val="27"/>
+          <w:szCs w:val="27"/>
+          <w:lang w:val="en-IN" w:eastAsia="en-IN"/>
+        </w:rPr>
+        <w:t>copies</w:t>
+      </w:r>
+      <w:proofErr w:type="gramEnd"/>
+      <w:r>
+        <w:rPr>
+          <w:rFonts w:ascii="Segoe UI" w:eastAsia="Times New Roman" w:hAnsi="Segoe UI" w:cs="Segoe UI"/>
+          <w:color w:val="29303B"/>
+          <w:sz w:val="27"/>
+          <w:szCs w:val="27"/>
+          <w:lang w:val="en-IN" w:eastAsia="en-IN"/>
+        </w:rPr>
+        <w:t>": 6</w:t>
+      </w:r>
+    </w:p>
+    <w:p>
+      <w:pPr>
+        <w:shd w:val="clear" w:color="auto" w:fill="FFFFFF"/>
+        <w:spacing w:after="300" w:line="240" w:lineRule="auto"/>
+        <w:rPr>
+          <w:rFonts w:ascii="Segoe UI" w:eastAsia="Times New Roman" w:hAnsi="Segoe UI" w:cs="Segoe UI"/>
+          <w:color w:val="29303B"/>
+          <w:sz w:val="27"/>
+          <w:szCs w:val="27"/>
+          <w:lang w:val="en-IN" w:eastAsia="en-IN"/>
+        </w:rPr>
+      </w:pPr>
+      <w:r>
+        <w:rPr>
+          <w:rFonts w:ascii="Segoe UI" w:eastAsia="Times New Roman" w:hAnsi="Segoe UI" w:cs="Segoe UI"/>
+          <w:color w:val="29303B"/>
+          <w:sz w:val="27"/>
+          <w:szCs w:val="27"/>
+          <w:lang w:val="en-IN" w:eastAsia="en-IN"/>
+        </w:rPr>
+        <w:t>},</w:t>
+      </w:r>
+    </w:p>
+    <w:p>
+      <w:pPr>
+        <w:shd w:val="clear" w:color="auto" w:fill="FFFFFF"/>
+        <w:spacing w:after="300" w:line="240" w:lineRule="auto"/>
+        <w:rPr>
+          <w:rFonts w:ascii="Segoe UI" w:eastAsia="Times New Roman" w:hAnsi="Segoe UI" w:cs="Segoe UI"/>
+          <w:color w:val="29303B"/>
+          <w:sz w:val="27"/>
+          <w:szCs w:val="27"/>
+          <w:lang w:val="en-IN" w:eastAsia="en-IN"/>
+        </w:rPr>
+      </w:pPr>
+      <w:r>
+        <w:rPr>
+          <w:rFonts w:ascii="Segoe UI" w:eastAsia="Times New Roman" w:hAnsi="Segoe UI" w:cs="Segoe UI"/>
+          <w:color w:val="29303B"/>
+          <w:sz w:val="27"/>
+          <w:szCs w:val="27"/>
+          <w:lang w:val="en-IN" w:eastAsia="en-IN"/>
+        </w:rPr>
+        <w:t>{</w:t>
+      </w:r>
+    </w:p>
+    <w:p>
+      <w:pPr>
+        <w:shd w:val="clear" w:color="auto" w:fill="FFFFFF"/>
+        <w:spacing w:after="300" w:line="240" w:lineRule="auto"/>
+        <w:rPr>
+          <w:rFonts w:ascii="Segoe UI" w:eastAsia="Times New Roman" w:hAnsi="Segoe UI" w:cs="Segoe UI"/>
+          <w:color w:val="29303B"/>
+          <w:sz w:val="27"/>
+          <w:szCs w:val="27"/>
+          <w:lang w:val="en-IN" w:eastAsia="en-IN"/>
+        </w:rPr>
+      </w:pPr>
+      <w:r>
+        <w:rPr>
+          <w:rFonts w:ascii="Segoe UI" w:eastAsia="Times New Roman" w:hAnsi="Segoe UI" w:cs="Segoe UI"/>
+          <w:color w:val="29303B"/>
+          <w:sz w:val="27"/>
+          <w:szCs w:val="27"/>
+          <w:lang w:val="en-IN" w:eastAsia="en-IN"/>
+        </w:rPr>
+        <w:t>"</w:t>
+      </w:r>
+      <w:proofErr w:type="gramStart"/>
+      <w:r>
+        <w:rPr>
+          <w:rFonts w:ascii="Segoe UI" w:eastAsia="Times New Roman" w:hAnsi="Segoe UI" w:cs="Segoe UI"/>
+          <w:color w:val="29303B"/>
+          <w:sz w:val="27"/>
+          <w:szCs w:val="27"/>
+          <w:lang w:val="en-IN" w:eastAsia="en-IN"/>
+        </w:rPr>
+        <w:t>title</w:t>
+      </w:r>
+      <w:proofErr w:type="gramEnd"/>
+      <w:r>
+        <w:rPr>
+          <w:rFonts w:ascii="Segoe UI" w:eastAsia="Times New Roman" w:hAnsi="Segoe UI" w:cs="Segoe UI"/>
+          <w:color w:val="29303B"/>
+          <w:sz w:val="27"/>
+          <w:szCs w:val="27"/>
+          <w:lang w:val="en-IN" w:eastAsia="en-IN"/>
+        </w:rPr>
+        <w:t>": "Cypress",</w:t>
+      </w:r>
+    </w:p>
+    <w:p>
+      <w:pPr>
+        <w:shd w:val="clear" w:color="auto" w:fill="FFFFFF"/>
+        <w:spacing w:after="300" w:line="240" w:lineRule="auto"/>
+        <w:rPr>
+          <w:rFonts w:ascii="Segoe UI" w:eastAsia="Times New Roman" w:hAnsi="Segoe UI" w:cs="Segoe UI"/>
+          <w:color w:val="29303B"/>
+          <w:sz w:val="27"/>
+          <w:szCs w:val="27"/>
+          <w:lang w:val="en-IN" w:eastAsia="en-IN"/>
+        </w:rPr>
+      </w:pPr>
+      <w:r>
+        <w:rPr>
+          <w:rFonts w:ascii="Segoe UI" w:eastAsia="Times New Roman" w:hAnsi="Segoe UI" w:cs="Segoe UI"/>
+          <w:color w:val="29303B"/>
+          <w:sz w:val="27"/>
+          <w:szCs w:val="27"/>
+          <w:lang w:val="en-IN" w:eastAsia="en-IN"/>
+        </w:rPr>
+        <w:t>"</w:t>
+      </w:r>
+      <w:proofErr w:type="gramStart"/>
+      <w:r>
+        <w:rPr>
+          <w:rFonts w:ascii="Segoe UI" w:eastAsia="Times New Roman" w:hAnsi="Segoe UI" w:cs="Segoe UI"/>
+          <w:color w:val="29303B"/>
+          <w:sz w:val="27"/>
+          <w:szCs w:val="27"/>
+          <w:lang w:val="en-IN" w:eastAsia="en-IN"/>
+        </w:rPr>
+        <w:t>price</w:t>
+      </w:r>
+      <w:proofErr w:type="gramEnd"/>
+      <w:r>
+        <w:rPr>
+          <w:rFonts w:ascii="Segoe UI" w:eastAsia="Times New Roman" w:hAnsi="Segoe UI" w:cs="Segoe UI"/>
+          <w:color w:val="29303B"/>
+          <w:sz w:val="27"/>
+          <w:szCs w:val="27"/>
+          <w:lang w:val="en-IN" w:eastAsia="en-IN"/>
+        </w:rPr>
+        <w:t>": 40,</w:t>
+      </w:r>
+    </w:p>
+    <w:p>
+      <w:pPr>
+        <w:shd w:val="clear" w:color="auto" w:fill="FFFFFF"/>
+        <w:spacing w:after="300" w:line="240" w:lineRule="auto"/>
+        <w:rPr>
+          <w:rFonts w:ascii="Segoe UI" w:eastAsia="Times New Roman" w:hAnsi="Segoe UI" w:cs="Segoe UI"/>
+          <w:color w:val="29303B"/>
+          <w:sz w:val="27"/>
+          <w:szCs w:val="27"/>
+          <w:lang w:val="en-IN" w:eastAsia="en-IN"/>
+        </w:rPr>
+      </w:pPr>
+      <w:r>
+        <w:rPr>
+          <w:rFonts w:ascii="Segoe UI" w:eastAsia="Times New Roman" w:hAnsi="Segoe UI" w:cs="Segoe UI"/>
+          <w:color w:val="29303B"/>
+          <w:sz w:val="27"/>
+          <w:szCs w:val="27"/>
+          <w:lang w:val="en-IN" w:eastAsia="en-IN"/>
+        </w:rPr>
+        <w:t>"</w:t>
+      </w:r>
+      <w:proofErr w:type="gramStart"/>
+      <w:r>
+        <w:rPr>
+          <w:rFonts w:ascii="Segoe UI" w:eastAsia="Times New Roman" w:hAnsi="Segoe UI" w:cs="Segoe UI"/>
+          <w:color w:val="29303B"/>
+          <w:sz w:val="27"/>
+          <w:szCs w:val="27"/>
+          <w:lang w:val="en-IN" w:eastAsia="en-IN"/>
+        </w:rPr>
+        <w:t>copies</w:t>
+      </w:r>
+      <w:proofErr w:type="gramEnd"/>
+      <w:r>
+        <w:rPr>
+          <w:rFonts w:ascii="Segoe UI" w:eastAsia="Times New Roman" w:hAnsi="Segoe UI" w:cs="Segoe UI"/>
+          <w:color w:val="29303B"/>
+          <w:sz w:val="27"/>
+          <w:szCs w:val="27"/>
+          <w:lang w:val="en-IN" w:eastAsia="en-IN"/>
+        </w:rPr>
+        <w:t>": 4</w:t>
+      </w:r>
+    </w:p>
+    <w:p>
+      <w:pPr>
+        <w:shd w:val="clear" w:color="auto" w:fill="FFFFFF"/>
+        <w:spacing w:after="300" w:line="240" w:lineRule="auto"/>
+        <w:rPr>
+          <w:rFonts w:ascii="Segoe UI" w:eastAsia="Times New Roman" w:hAnsi="Segoe UI" w:cs="Segoe UI"/>
+          <w:color w:val="29303B"/>
+          <w:sz w:val="27"/>
+          <w:szCs w:val="27"/>
+          <w:lang w:val="en-IN" w:eastAsia="en-IN"/>
+        </w:rPr>
+      </w:pPr>
+      <w:r>
+        <w:rPr>
+          <w:rFonts w:ascii="Segoe UI" w:eastAsia="Times New Roman" w:hAnsi="Segoe UI" w:cs="Segoe UI"/>
+          <w:color w:val="29303B"/>
+          <w:sz w:val="27"/>
+          <w:szCs w:val="27"/>
+          <w:lang w:val="en-IN" w:eastAsia="en-IN"/>
+        </w:rPr>
+        <w:t>},</w:t>
+      </w:r>
+    </w:p>
+    <w:p>
+      <w:pPr>
+        <w:shd w:val="clear" w:color="auto" w:fill="FFFFFF"/>
+        <w:spacing w:after="300" w:line="240" w:lineRule="auto"/>
+        <w:rPr>
+          <w:rFonts w:ascii="Segoe UI" w:eastAsia="Times New Roman" w:hAnsi="Segoe UI" w:cs="Segoe UI"/>
+          <w:color w:val="29303B"/>
+          <w:sz w:val="27"/>
+          <w:szCs w:val="27"/>
+          <w:lang w:val="en-IN" w:eastAsia="en-IN"/>
+        </w:rPr>
+      </w:pPr>
+      <w:r>
+        <w:rPr>
+          <w:rFonts w:ascii="Segoe UI" w:eastAsia="Times New Roman" w:hAnsi="Segoe UI" w:cs="Segoe UI"/>
+          <w:color w:val="29303B"/>
+          <w:sz w:val="27"/>
+          <w:szCs w:val="27"/>
+          <w:lang w:val="en-IN" w:eastAsia="en-IN"/>
+        </w:rPr>
+        <w:t>{</w:t>
+      </w:r>
+    </w:p>
+    <w:p>
+      <w:pPr>
+        <w:shd w:val="clear" w:color="auto" w:fill="FFFFFF"/>
+        <w:spacing w:after="300" w:line="240" w:lineRule="auto"/>
+        <w:rPr>
+          <w:rFonts w:ascii="Segoe UI" w:eastAsia="Times New Roman" w:hAnsi="Segoe UI" w:cs="Segoe UI"/>
+          <w:color w:val="29303B"/>
+          <w:sz w:val="27"/>
+          <w:szCs w:val="27"/>
+          <w:lang w:val="en-IN" w:eastAsia="en-IN"/>
+        </w:rPr>
+      </w:pPr>
+      <w:r>
+        <w:rPr>
+          <w:rFonts w:ascii="Segoe UI" w:eastAsia="Times New Roman" w:hAnsi="Segoe UI" w:cs="Segoe UI"/>
+          <w:color w:val="29303B"/>
+          <w:sz w:val="27"/>
+          <w:szCs w:val="27"/>
+          <w:lang w:val="en-IN" w:eastAsia="en-IN"/>
+        </w:rPr>
+        <w:lastRenderedPageBreak/>
+        <w:t>"</w:t>
+      </w:r>
+      <w:proofErr w:type="gramStart"/>
+      <w:r>
+        <w:rPr>
+          <w:rFonts w:ascii="Segoe UI" w:eastAsia="Times New Roman" w:hAnsi="Segoe UI" w:cs="Segoe UI"/>
+          <w:color w:val="29303B"/>
+          <w:sz w:val="27"/>
+          <w:szCs w:val="27"/>
+          <w:lang w:val="en-IN" w:eastAsia="en-IN"/>
+        </w:rPr>
+        <w:t>title</w:t>
+      </w:r>
+      <w:proofErr w:type="gramEnd"/>
+      <w:r>
+        <w:rPr>
+          <w:rFonts w:ascii="Segoe UI" w:eastAsia="Times New Roman" w:hAnsi="Segoe UI" w:cs="Segoe UI"/>
+          <w:color w:val="29303B"/>
+          <w:sz w:val="27"/>
+          <w:szCs w:val="27"/>
+          <w:lang w:val="en-IN" w:eastAsia="en-IN"/>
+        </w:rPr>
+        <w:t>": "RPA",</w:t>
+      </w:r>
+    </w:p>
+    <w:p>
+      <w:pPr>
+        <w:shd w:val="clear" w:color="auto" w:fill="FFFFFF"/>
+        <w:spacing w:after="300" w:line="240" w:lineRule="auto"/>
+        <w:rPr>
+          <w:rFonts w:ascii="Segoe UI" w:eastAsia="Times New Roman" w:hAnsi="Segoe UI" w:cs="Segoe UI"/>
+          <w:color w:val="29303B"/>
+          <w:sz w:val="27"/>
+          <w:szCs w:val="27"/>
+          <w:lang w:val="en-IN" w:eastAsia="en-IN"/>
+        </w:rPr>
+      </w:pPr>
+      <w:r>
+        <w:rPr>
+          <w:rFonts w:ascii="Segoe UI" w:eastAsia="Times New Roman" w:hAnsi="Segoe UI" w:cs="Segoe UI"/>
+          <w:color w:val="29303B"/>
+          <w:sz w:val="27"/>
+          <w:szCs w:val="27"/>
+          <w:lang w:val="en-IN" w:eastAsia="en-IN"/>
+        </w:rPr>
+        <w:t>"</w:t>
+      </w:r>
+      <w:proofErr w:type="gramStart"/>
+      <w:r>
+        <w:rPr>
+          <w:rFonts w:ascii="Segoe UI" w:eastAsia="Times New Roman" w:hAnsi="Segoe UI" w:cs="Segoe UI"/>
+          <w:color w:val="29303B"/>
+          <w:sz w:val="27"/>
+          <w:szCs w:val="27"/>
+          <w:lang w:val="en-IN" w:eastAsia="en-IN"/>
+        </w:rPr>
+        <w:t>price</w:t>
+      </w:r>
+      <w:proofErr w:type="gramEnd"/>
+      <w:r>
+        <w:rPr>
+          <w:rFonts w:ascii="Segoe UI" w:eastAsia="Times New Roman" w:hAnsi="Segoe UI" w:cs="Segoe UI"/>
+          <w:color w:val="29303B"/>
+          <w:sz w:val="27"/>
+          <w:szCs w:val="27"/>
+          <w:lang w:val="en-IN" w:eastAsia="en-IN"/>
+        </w:rPr>
+        <w:t>": 45,</w:t>
+      </w:r>
+    </w:p>
+    <w:p>
+      <w:pPr>
+        <w:shd w:val="clear" w:color="auto" w:fill="FFFFFF"/>
+        <w:spacing w:after="300" w:line="240" w:lineRule="auto"/>
+        <w:rPr>
+          <w:rFonts w:ascii="Segoe UI" w:eastAsia="Times New Roman" w:hAnsi="Segoe UI" w:cs="Segoe UI"/>
+          <w:color w:val="29303B"/>
+          <w:sz w:val="27"/>
+          <w:szCs w:val="27"/>
+          <w:lang w:val="en-IN" w:eastAsia="en-IN"/>
+        </w:rPr>
+      </w:pPr>
+      <w:r>
+        <w:rPr>
+          <w:rFonts w:ascii="Segoe UI" w:eastAsia="Times New Roman" w:hAnsi="Segoe UI" w:cs="Segoe UI"/>
+          <w:color w:val="29303B"/>
+          <w:sz w:val="27"/>
+          <w:szCs w:val="27"/>
+          <w:lang w:val="en-IN" w:eastAsia="en-IN"/>
+        </w:rPr>
+        <w:t>"</w:t>
+      </w:r>
+      <w:proofErr w:type="gramStart"/>
+      <w:r>
+        <w:rPr>
+          <w:rFonts w:ascii="Segoe UI" w:eastAsia="Times New Roman" w:hAnsi="Segoe UI" w:cs="Segoe UI"/>
+          <w:color w:val="29303B"/>
+          <w:sz w:val="27"/>
+          <w:szCs w:val="27"/>
+          <w:lang w:val="en-IN" w:eastAsia="en-IN"/>
+        </w:rPr>
+        <w:t>copies</w:t>
+      </w:r>
+      <w:proofErr w:type="gramEnd"/>
+      <w:r>
+        <w:rPr>
+          <w:rFonts w:ascii="Segoe UI" w:eastAsia="Times New Roman" w:hAnsi="Segoe UI" w:cs="Segoe UI"/>
+          <w:color w:val="29303B"/>
+          <w:sz w:val="27"/>
+          <w:szCs w:val="27"/>
+          <w:lang w:val="en-IN" w:eastAsia="en-IN"/>
+        </w:rPr>
+        <w:t>": 10</w:t>
+      </w:r>
+    </w:p>
+    <w:p>
+      <w:pPr>
+        <w:shd w:val="clear" w:color="auto" w:fill="FFFFFF"/>
+        <w:spacing w:after="300" w:line="240" w:lineRule="auto"/>
+        <w:rPr>
+          <w:rFonts w:ascii="Segoe UI" w:eastAsia="Times New Roman" w:hAnsi="Segoe UI" w:cs="Segoe UI"/>
+          <w:color w:val="29303B"/>
+          <w:sz w:val="27"/>
+          <w:szCs w:val="27"/>
+          <w:lang w:val="en-IN" w:eastAsia="en-IN"/>
+        </w:rPr>
+      </w:pPr>
+      <w:r>
+        <w:rPr>
+          <w:rFonts w:ascii="Segoe UI" w:eastAsia="Times New Roman" w:hAnsi="Segoe UI" w:cs="Segoe UI"/>
+          <w:color w:val="29303B"/>
+          <w:sz w:val="27"/>
+          <w:szCs w:val="27"/>
+          <w:lang w:val="en-IN" w:eastAsia="en-IN"/>
+        </w:rPr>
+        <w:t>}</w:t>
+      </w:r>
+    </w:p>
+    <w:p>
+      <w:pPr>
+        <w:shd w:val="clear" w:color="auto" w:fill="FFFFFF"/>
+        <w:spacing w:after="300" w:line="240" w:lineRule="auto"/>
+        <w:rPr>
+          <w:rFonts w:ascii="Segoe UI" w:eastAsia="Times New Roman" w:hAnsi="Segoe UI" w:cs="Segoe UI"/>
+          <w:color w:val="29303B"/>
+          <w:sz w:val="27"/>
+          <w:szCs w:val="27"/>
+          <w:lang w:val="en-IN" w:eastAsia="en-IN"/>
+        </w:rPr>
+      </w:pPr>
+      <w:r>
+        <w:rPr>
+          <w:rFonts w:ascii="Segoe UI" w:eastAsia="Times New Roman" w:hAnsi="Segoe UI" w:cs="Segoe UI"/>
+          <w:color w:val="29303B"/>
+          <w:sz w:val="27"/>
+          <w:szCs w:val="27"/>
+          <w:lang w:val="en-IN" w:eastAsia="en-IN"/>
+        </w:rPr>
+        <w:t>]</w:t>
+      </w:r>
+    </w:p>
+    <w:p>
+      <w:pPr>
+        <w:shd w:val="clear" w:color="auto" w:fill="FFFFFF"/>
+        <w:spacing w:after="300" w:line="240" w:lineRule="auto"/>
+        <w:rPr>
+          <w:rFonts w:ascii="Segoe UI" w:eastAsia="Times New Roman" w:hAnsi="Segoe UI" w:cs="Segoe UI"/>
+          <w:color w:val="29303B"/>
+          <w:sz w:val="27"/>
+          <w:szCs w:val="27"/>
+          <w:lang w:val="en-IN" w:eastAsia="en-IN"/>
+        </w:rPr>
+      </w:pPr>
+      <w:r>
+        <w:rPr>
+          <w:rFonts w:ascii="Segoe UI" w:eastAsia="Times New Roman" w:hAnsi="Segoe UI" w:cs="Segoe UI"/>
+          <w:color w:val="29303B"/>
+          <w:sz w:val="27"/>
+          <w:szCs w:val="27"/>
+          <w:lang w:val="en-IN" w:eastAsia="en-IN"/>
+        </w:rPr>
+        <w:t>}</w:t>
+      </w:r>
+    </w:p>
+    <w:p>
+      <w:pPr>
+        <w:shd w:val="clear" w:color="auto" w:fill="FFFFFF"/>
+        <w:spacing w:after="300" w:line="240" w:lineRule="auto"/>
+        <w:rPr>
+          <w:rFonts w:ascii="Segoe UI" w:eastAsia="Times New Roman" w:hAnsi="Segoe UI" w:cs="Segoe UI"/>
+          <w:color w:val="29303B"/>
+          <w:sz w:val="27"/>
+          <w:szCs w:val="27"/>
+          <w:lang w:val="en-IN" w:eastAsia="en-IN"/>
+        </w:rPr>
+      </w:pPr>
+    </w:p>
+    <w:p>
+      <w:pPr>
+        <w:shd w:val="clear" w:color="auto" w:fill="FFFFFF"/>
+        <w:spacing w:after="300" w:line="240" w:lineRule="auto"/>
+        <w:rPr>
+          <w:rFonts w:ascii="Segoe UI" w:eastAsia="Times New Roman" w:hAnsi="Segoe UI" w:cs="Segoe UI"/>
+          <w:color w:val="29303B"/>
+          <w:sz w:val="27"/>
+          <w:szCs w:val="27"/>
+          <w:lang w:val="en-IN" w:eastAsia="en-IN"/>
+        </w:rPr>
+      </w:pPr>
+      <w:r>
+        <w:rPr>
+          <w:rFonts w:ascii="Segoe UI" w:eastAsia="Times New Roman" w:hAnsi="Segoe UI" w:cs="Segoe UI"/>
+          <w:color w:val="29303B"/>
+          <w:sz w:val="27"/>
+          <w:szCs w:val="27"/>
+          <w:lang w:val="en-IN" w:eastAsia="en-IN"/>
+        </w:rPr>
+        <w:t>1. Print No of courses returned by API</w:t>
+      </w:r>
+    </w:p>
+    <w:p>
+      <w:pPr>
+        <w:shd w:val="clear" w:color="auto" w:fill="FFFFFF"/>
+        <w:spacing w:after="300" w:line="240" w:lineRule="auto"/>
+        <w:rPr>
+          <w:rFonts w:ascii="Segoe UI" w:eastAsia="Times New Roman" w:hAnsi="Segoe UI" w:cs="Segoe UI"/>
+          <w:color w:val="29303B"/>
+          <w:sz w:val="27"/>
+          <w:szCs w:val="27"/>
+          <w:lang w:val="en-IN" w:eastAsia="en-IN"/>
+        </w:rPr>
+      </w:pPr>
+      <w:proofErr w:type="gramStart"/>
+      <w:r>
+        <w:rPr>
+          <w:rFonts w:ascii="Segoe UI" w:eastAsia="Times New Roman" w:hAnsi="Segoe UI" w:cs="Segoe UI"/>
+          <w:color w:val="29303B"/>
+          <w:sz w:val="27"/>
+          <w:szCs w:val="27"/>
+          <w:lang w:val="en-IN" w:eastAsia="en-IN"/>
+        </w:rPr>
+        <w:t>2.Print</w:t>
+      </w:r>
+      <w:proofErr w:type="gramEnd"/>
+      <w:r>
+        <w:rPr>
+          <w:rFonts w:ascii="Segoe UI" w:eastAsia="Times New Roman" w:hAnsi="Segoe UI" w:cs="Segoe UI"/>
+          <w:color w:val="29303B"/>
+          <w:sz w:val="27"/>
+          <w:szCs w:val="27"/>
+          <w:lang w:val="en-IN" w:eastAsia="en-IN"/>
+        </w:rPr>
+        <w:t xml:space="preserve"> Purchase Amount</w:t>
+      </w:r>
+    </w:p>
+    <w:p>
+      <w:pPr>
+        <w:shd w:val="clear" w:color="auto" w:fill="FFFFFF"/>
+        <w:spacing w:after="300" w:line="240" w:lineRule="auto"/>
+        <w:rPr>
+          <w:rFonts w:ascii="Segoe UI" w:eastAsia="Times New Roman" w:hAnsi="Segoe UI" w:cs="Segoe UI"/>
+          <w:color w:val="29303B"/>
+          <w:sz w:val="27"/>
+          <w:szCs w:val="27"/>
+          <w:lang w:val="en-IN" w:eastAsia="en-IN"/>
+        </w:rPr>
+      </w:pPr>
+      <w:r>
+        <w:rPr>
+          <w:rFonts w:ascii="Segoe UI" w:eastAsia="Times New Roman" w:hAnsi="Segoe UI" w:cs="Segoe UI"/>
+          <w:color w:val="29303B"/>
+          <w:sz w:val="27"/>
+          <w:szCs w:val="27"/>
+          <w:lang w:val="en-IN" w:eastAsia="en-IN"/>
+        </w:rPr>
+        <w:t>3. Print Title of the first course</w:t>
+      </w:r>
+    </w:p>
+    <w:p>
+      <w:pPr>
+        <w:shd w:val="clear" w:color="auto" w:fill="FFFFFF"/>
+        <w:spacing w:after="300" w:line="240" w:lineRule="auto"/>
+        <w:rPr>
+          <w:rFonts w:ascii="Segoe UI" w:eastAsia="Times New Roman" w:hAnsi="Segoe UI" w:cs="Segoe UI"/>
+          <w:color w:val="29303B"/>
+          <w:sz w:val="27"/>
+          <w:szCs w:val="27"/>
+          <w:lang w:val="en-IN" w:eastAsia="en-IN"/>
+        </w:rPr>
+      </w:pPr>
+      <w:r>
+        <w:rPr>
+          <w:rFonts w:ascii="Segoe UI" w:eastAsia="Times New Roman" w:hAnsi="Segoe UI" w:cs="Segoe UI"/>
+          <w:color w:val="29303B"/>
+          <w:sz w:val="27"/>
+          <w:szCs w:val="27"/>
+          <w:lang w:val="en-IN" w:eastAsia="en-IN"/>
+        </w:rPr>
+        <w:t xml:space="preserve">4. Print </w:t>
+      </w:r>
+      <w:proofErr w:type="gramStart"/>
+      <w:r>
+        <w:rPr>
+          <w:rFonts w:ascii="Segoe UI" w:eastAsia="Times New Roman" w:hAnsi="Segoe UI" w:cs="Segoe UI"/>
+          <w:color w:val="29303B"/>
+          <w:sz w:val="27"/>
+          <w:szCs w:val="27"/>
+          <w:lang w:val="en-IN" w:eastAsia="en-IN"/>
+        </w:rPr>
+        <w:t>All</w:t>
+      </w:r>
+      <w:proofErr w:type="gramEnd"/>
+      <w:r>
+        <w:rPr>
+          <w:rFonts w:ascii="Segoe UI" w:eastAsia="Times New Roman" w:hAnsi="Segoe UI" w:cs="Segoe UI"/>
+          <w:color w:val="29303B"/>
+          <w:sz w:val="27"/>
+          <w:szCs w:val="27"/>
+          <w:lang w:val="en-IN" w:eastAsia="en-IN"/>
+        </w:rPr>
+        <w:t xml:space="preserve"> course titles and their respective Prices</w:t>
+      </w:r>
+    </w:p>
+    <w:p>
+      <w:pPr>
+        <w:shd w:val="clear" w:color="auto" w:fill="FFFFFF"/>
+        <w:spacing w:after="300" w:line="240" w:lineRule="auto"/>
+        <w:rPr>
+          <w:rFonts w:ascii="Segoe UI" w:eastAsia="Times New Roman" w:hAnsi="Segoe UI" w:cs="Segoe UI"/>
+          <w:color w:val="29303B"/>
+          <w:sz w:val="27"/>
+          <w:szCs w:val="27"/>
+          <w:lang w:val="en-IN" w:eastAsia="en-IN"/>
+        </w:rPr>
+      </w:pPr>
+      <w:r>
+        <w:rPr>
+          <w:rFonts w:ascii="Segoe UI" w:eastAsia="Times New Roman" w:hAnsi="Segoe UI" w:cs="Segoe UI"/>
+          <w:color w:val="29303B"/>
+          <w:sz w:val="27"/>
+          <w:szCs w:val="27"/>
+          <w:lang w:val="en-IN" w:eastAsia="en-IN"/>
+        </w:rPr>
+        <w:t>5. Print no of copies sold by RPA Course</w:t>
+      </w:r>
+    </w:p>
+    <w:p>
+      <w:pPr>
+        <w:shd w:val="clear" w:color="auto" w:fill="FFFFFF"/>
+        <w:spacing w:after="300" w:line="240" w:lineRule="auto"/>
+        <w:rPr>
+          <w:rFonts w:ascii="Segoe UI" w:eastAsia="Times New Roman" w:hAnsi="Segoe UI" w:cs="Segoe UI"/>
+          <w:color w:val="29303B"/>
+          <w:sz w:val="27"/>
+          <w:szCs w:val="27"/>
+          <w:lang w:val="en-IN" w:eastAsia="en-IN"/>
+        </w:rPr>
+      </w:pPr>
+      <w:r>
+        <w:rPr>
+          <w:rFonts w:ascii="Segoe UI" w:eastAsia="Times New Roman" w:hAnsi="Segoe UI" w:cs="Segoe UI"/>
+          <w:color w:val="29303B"/>
+          <w:sz w:val="27"/>
+          <w:szCs w:val="27"/>
+          <w:lang w:val="en-IN" w:eastAsia="en-IN"/>
+        </w:rPr>
+        <w:t>6. Verify if Sum of all Course prices matches with Purchase Amount</w:t>
+      </w:r>
+    </w:p>
+    <w:p>
+      <w:pPr>
+        <w:shd w:val="clear" w:color="auto" w:fill="FFFFFF"/>
         <w:spacing w:before="240" w:after="240" w:line="256" w:lineRule="auto"/>
         <w:rPr>
           <w:rFonts w:ascii="Arial" w:eastAsia="Arial" w:hAnsi="Arial" w:cs="Arial"/>
@@ -13,15 +1051,18 @@
           <w:szCs w:val="40"/>
         </w:rPr>
       </w:pPr>
-      <w:r>
+      <w:bookmarkStart w:id="0" w:name="_GoBack"/>
+      <w:bookmarkEnd w:id="0"/>
+    </w:p>
+    <w:p>
+      <w:pPr>
         <w:rPr>
           <w:rFonts w:ascii="Arial" w:eastAsia="Arial" w:hAnsi="Arial" w:cs="Arial"/>
           <w:color w:val="FF0000"/>
           <w:sz w:val="40"/>
           <w:szCs w:val="40"/>
         </w:rPr>
-        <w:t xml:space="preserve">Google Maps </w:t>
-      </w:r>
+      </w:pPr>
       <w:r>
         <w:rPr>
           <w:rFonts w:ascii="Arial" w:eastAsia="Arial" w:hAnsi="Arial" w:cs="Arial"/>
@@ -29,15 +1070,46 @@
           <w:sz w:val="40"/>
           <w:szCs w:val="40"/>
         </w:rPr>
-        <w:t>Add API (</w:t>
-      </w:r>
-      <w:r>
+        <w:br w:type="page"/>
+      </w:r>
+    </w:p>
+    <w:p>
+      <w:pPr>
+        <w:shd w:val="clear" w:color="auto" w:fill="FFFFFF"/>
+        <w:spacing w:before="240" w:after="240" w:line="256" w:lineRule="auto"/>
         <w:rPr>
           <w:rFonts w:ascii="Arial" w:eastAsia="Arial" w:hAnsi="Arial" w:cs="Arial"/>
           <w:color w:val="FF0000"/>
           <w:sz w:val="40"/>
           <w:szCs w:val="40"/>
         </w:rPr>
+      </w:pPr>
+      <w:r>
+        <w:rPr>
+          <w:rFonts w:ascii="Arial" w:eastAsia="Arial" w:hAnsi="Arial" w:cs="Arial"/>
+          <w:color w:val="FF0000"/>
+          <w:sz w:val="40"/>
+          <w:szCs w:val="40"/>
+        </w:rPr>
+        <w:lastRenderedPageBreak/>
+        <w:t xml:space="preserve">Google Maps </w:t>
+      </w:r>
+      <w:r>
+        <w:rPr>
+          <w:rFonts w:ascii="Arial" w:eastAsia="Arial" w:hAnsi="Arial" w:cs="Arial"/>
+          <w:color w:val="FF0000"/>
+          <w:sz w:val="40"/>
+          <w:szCs w:val="40"/>
+        </w:rPr>
+        <w:t>Add API (</w:t>
+      </w:r>
+      <w:r>
+        <w:rPr>
+          <w:rFonts w:ascii="Arial" w:eastAsia="Arial" w:hAnsi="Arial" w:cs="Arial"/>
+          <w:color w:val="FF0000"/>
+          <w:sz w:val="40"/>
+          <w:szCs w:val="40"/>
+        </w:rPr>
         <w:t>POST):</w:t>
       </w:r>
     </w:p>
@@ -61,19 +1133,7 @@
           <w:szCs w:val="32"/>
           <w:u w:val="single"/>
         </w:rPr>
-        <w:t>This API Will add new</w:t>
-      </w:r>
-      <w:bookmarkStart w:id="0" w:name="_GoBack"/>
-      <w:bookmarkEnd w:id="0"/>
-      <w:r>
-        <w:rPr>
-          <w:rFonts w:asciiTheme="minorHAnsi" w:eastAsia="Arial" w:hAnsiTheme="minorHAnsi" w:cstheme="minorHAnsi"/>
-          <w:color w:val="222222"/>
-          <w:sz w:val="32"/>
-          <w:szCs w:val="32"/>
-          <w:u w:val="single"/>
-        </w:rPr>
-        <w:t xml:space="preserve"> place into Server</w:t>
+        <w:t>This API Will add new place into Server</w:t>
       </w:r>
     </w:p>
     <w:p>
@@ -121,7 +1181,7 @@
         </w:rPr>
         <w:t>Complete URL :</w:t>
       </w:r>
-      <w:hyperlink r:id="rId6">
+      <w:hyperlink r:id="rId7">
         <w:r>
           <w:rPr>
             <w:rFonts w:ascii="Arial" w:eastAsia="Arial" w:hAnsi="Arial" w:cs="Arial"/>
@@ -132,7 +1192,7 @@
           <w:t xml:space="preserve"> </w:t>
         </w:r>
       </w:hyperlink>
-      <w:hyperlink r:id="rId7">
+      <w:hyperlink r:id="rId8">
         <w:r>
           <w:rPr>
             <w:rFonts w:ascii="Arial" w:eastAsia="Arial" w:hAnsi="Arial" w:cs="Arial"/>
@@ -245,7 +1305,7 @@
         </w:rPr>
         <w:t xml:space="preserve">  </w:t>
       </w:r>
-      <w:hyperlink r:id="rId8">
+      <w:hyperlink r:id="rId9">
         <w:r>
           <w:rPr>
             <w:rFonts w:ascii="Arial" w:eastAsia="Arial" w:hAnsi="Arial" w:cs="Arial"/>
@@ -2189,7 +3249,7 @@
         </w:rPr>
         <w:t xml:space="preserve">  </w:t>
       </w:r>
-      <w:hyperlink r:id="rId9">
+      <w:hyperlink r:id="rId10">
         <w:r>
           <w:rPr>
             <w:rFonts w:ascii="Arial" w:eastAsia="Arial" w:hAnsi="Arial" w:cs="Arial"/>
@@ -3505,7 +4565,7 @@
         </w:rPr>
         <w:t xml:space="preserve">  </w:t>
       </w:r>
-      <w:hyperlink r:id="rId10">
+      <w:hyperlink r:id="rId11">
         <w:r>
           <w:rPr>
             <w:rFonts w:ascii="Arial" w:eastAsia="Arial" w:hAnsi="Arial" w:cs="Arial"/>
@@ -6014,7 +7074,7 @@
   <a:extraClrSchemeLst/>
   <a:extLst>
     <a:ext uri="{05A4C25C-085E-4340-85A3-A5531E510DB2}">
-      <thm15:themeFamily xmlns:thm15="http://schemas.microsoft.com/office/thememl/2012/main" xmlns="" name="Office Theme" id="{62F939B6-93AF-4DB8-9C6B-D6C7DFDC589F}" vid="{4A3C46E8-61CC-4603-A589-7422A47A8E4A}"/>
+      <thm15:themeFamily xmlns="" xmlns:thm15="http://schemas.microsoft.com/office/thememl/2012/main" name="Office Theme" id="{62F939B6-93AF-4DB8-9C6B-D6C7DFDC589F}" vid="{4A3C46E8-61CC-4603-A589-7422A47A8E4A}"/>
     </a:ext>
   </a:extLst>
 </a:theme>
@@ -6026,6 +7086,10 @@
 </go:gDocsCustomXmlDataStorage>
 </file>
 
+<file path=customXml/item2.xml><?xml version="1.0" encoding="utf-8"?>
+<b:Sources xmlns:b="http://schemas.openxmlformats.org/officeDocument/2006/bibliography" xmlns="http://schemas.openxmlformats.org/officeDocument/2006/bibliography" SelectedStyle="\APA.XSL" StyleName="APA"/>
+</file>
+
 <file path=customXml/itemProps1.xml><?xml version="1.0" encoding="utf-8"?>
 <ds:datastoreItem xmlns:ds="http://schemas.openxmlformats.org/officeDocument/2006/customXml" ds:itemID="{11111111-1234-1234-1234-123412341234}">
   <ds:schemaRefs>
@@ -6033,4 +7097,12 @@
     <ds:schemaRef ds:uri="http://schemas.openxmlformats.org/officeDocument/2006/relationships"/>
   </ds:schemaRefs>
 </ds:datastoreItem>
+</file>
+
+<file path=customXml/itemProps2.xml><?xml version="1.0" encoding="utf-8"?>
+<ds:datastoreItem xmlns:ds="http://schemas.openxmlformats.org/officeDocument/2006/customXml" ds:itemID="{280CD5BC-8767-4F55-A6DF-328459E47AE4}">
+  <ds:schemaRefs>
+    <ds:schemaRef ds:uri="http://schemas.openxmlformats.org/officeDocument/2006/bibliography"/>
+  </ds:schemaRefs>
+</ds:datastoreItem>
 </file>
</xml_diff>